<commit_message>
Link trello toegevoegd in evaluatie
</commit_message>
<xml_diff>
--- a/Evaluatie Challenge Front End Javascript.docx
+++ b/Evaluatie Challenge Front End Javascript.docx
@@ -94,16 +94,7 @@
     </w:p>
     <w:p>
       <w:r>
-        <w:t>Danny</w:t>
-      </w:r>
-      <w:r>
-        <w:t xml:space="preserve"> van der Weide</w:t>
-      </w:r>
-      <w:r>
-        <w:t xml:space="preserve"> vond dat ik aan alle beoordelingscriteria heb voldaan. </w:t>
-      </w:r>
-      <w:r>
-        <w:t>Hij vond mijn code er erg netjes en overzichtelijk uit zien. Er waren geen verbeterpunten op te noemen.</w:t>
+        <w:t>Danny van der Weide vond dat ik aan alle beoordelingscriteria heb voldaan. Hij vond mijn code er erg netjes en overzichtelijk uit zien. Er waren geen verbeterpunten op te noemen.</w:t>
       </w:r>
     </w:p>
     <w:p/>
@@ -191,12 +182,36 @@
         </w:rPr>
         <w:t xml:space="preserve"> bij waardoor je meteen weet wat de code doet wat er onder staat.</w:t>
       </w:r>
+    </w:p>
+    <w:p/>
+    <w:p>
+      <w:pPr>
+        <w:rPr>
+          <w:lang w:val="en-US"/>
+        </w:rPr>
+      </w:pPr>
+      <w:r>
+        <w:rPr>
+          <w:lang w:val="en-US"/>
+        </w:rPr>
+        <w:t xml:space="preserve">LINK TRELLO: </w:t>
+      </w:r>
+      <w:r>
+        <w:rPr>
+          <w:lang w:val="en-US"/>
+        </w:rPr>
+        <w:t>https://trello.com/b/l79dbJKY/challenge-front-end-javascript</w:t>
+      </w:r>
       <w:bookmarkStart w:id="0" w:name="_GoBack"/>
       <w:bookmarkEnd w:id="0"/>
     </w:p>
-    <w:p/>
-    <w:p/>
-    <w:p/>
+    <w:p>
+      <w:pPr>
+        <w:rPr>
+          <w:lang w:val="en-US"/>
+        </w:rPr>
+      </w:pPr>
+    </w:p>
     <w:sectPr>
       <w:pgSz w:w="11906" w:h="16838"/>
       <w:pgMar w:top="1417" w:right="1417" w:bottom="1417" w:left="1417" w:header="708" w:footer="708" w:gutter="0"/>
@@ -330,6 +345,7 @@
     <w:lsdException w:name="HTML Sample" w:semiHidden="1" w:unhideWhenUsed="1"/>
     <w:lsdException w:name="HTML Typewriter" w:semiHidden="1" w:unhideWhenUsed="1"/>
     <w:lsdException w:name="HTML Variable" w:semiHidden="1" w:unhideWhenUsed="1"/>
+    <w:lsdException w:name="Normal Table" w:semiHidden="1" w:unhideWhenUsed="1"/>
     <w:lsdException w:name="annotation subject" w:semiHidden="1" w:unhideWhenUsed="1"/>
     <w:lsdException w:name="No List" w:semiHidden="1" w:unhideWhenUsed="1"/>
     <w:lsdException w:name="Outline List 1" w:semiHidden="1" w:unhideWhenUsed="1"/>
@@ -375,9 +391,11 @@
     <w:lsdException w:name="Table Subtle 1" w:semiHidden="1" w:unhideWhenUsed="1"/>
     <w:lsdException w:name="Table Subtle 2" w:semiHidden="1" w:unhideWhenUsed="1"/>
     <w:lsdException w:name="Table Web 1" w:semiHidden="1" w:unhideWhenUsed="1"/>
+    <w:lsdException w:name="Table Web 2" w:semiHidden="1" w:unhideWhenUsed="1"/>
     <w:lsdException w:name="Table Web 3" w:semiHidden="1" w:unhideWhenUsed="1"/>
     <w:lsdException w:name="Balloon Text" w:semiHidden="1" w:unhideWhenUsed="1"/>
     <w:lsdException w:name="Table Grid" w:uiPriority="39"/>
+    <w:lsdException w:name="Table Theme" w:semiHidden="1" w:unhideWhenUsed="1"/>
     <w:lsdException w:name="Placeholder Text" w:semiHidden="1"/>
     <w:lsdException w:name="No Spacing" w:uiPriority="1" w:qFormat="1"/>
     <w:lsdException w:name="Light Shading" w:uiPriority="60"/>

</xml_diff>